<commit_message>
#220 - merge code from branch
</commit_message>
<xml_diff>
--- a/documents/VersionHistory.docx
+++ b/documents/VersionHistory.docx
@@ -540,10 +540,7 @@
         <w:t>20</w:t>
       </w:r>
       <w:r>
-        <w:t>2</w:t>
-      </w:r>
-      <w:r>
-        <w:t>4</w:t>
+        <w:t>24</w:t>
       </w:r>
       <w:r>
         <w:rPr>
@@ -556,13 +553,7 @@
         <w:rPr>
           <w:b/>
         </w:rPr>
-        <w:t>2.</w:t>
-      </w:r>
-      <w:r>
-        <w:rPr>
-          <w:b/>
-        </w:rPr>
-        <w:t>2</w:t>
+        <w:t>2.2</w:t>
       </w:r>
       <w:r>
         <w:rPr>
@@ -592,33 +583,180 @@
         <w:rPr>
           <w:bCs/>
         </w:rPr>
-        <w:t>ime range</w:t>
-      </w:r>
-      <w:r>
-        <w:rPr>
-          <w:bCs/>
-        </w:rPr>
+        <w:t>ime range.</w:t>
+      </w:r>
+    </w:p>
+    <w:p>
+      <w:pPr>
+        <w:jc w:val="both"/>
+        <w:rPr>
+          <w:bCs/>
+        </w:rPr>
+      </w:pPr>
+    </w:p>
+    <w:p>
+      <w:pPr>
+        <w:pStyle w:val="Heading5"/>
+      </w:pPr>
+      <w:r>
+        <w:t>DETAILS</w:t>
+      </w:r>
+    </w:p>
+    <w:p>
+      <w:pPr>
+        <w:ind w:left="360" w:hanging="360"/>
+        <w:jc w:val="both"/>
+        <w:rPr>
+          <w:b/>
+        </w:rPr>
+      </w:pPr>
+    </w:p>
+    <w:p>
+      <w:pPr>
+        <w:ind w:left="360" w:hanging="360"/>
+        <w:jc w:val="both"/>
+        <w:rPr>
+          <w:b/>
+        </w:rPr>
+      </w:pPr>
+      <w:r>
+        <w:rPr>
+          <w:b/>
+        </w:rPr>
+        <w:t xml:space="preserve">Version </w:t>
+      </w:r>
+      <w:r>
+        <w:rPr>
+          <w:b/>
+        </w:rPr>
+        <w:t>2.2.1</w:t>
+      </w:r>
+      <w:r>
+        <w:rPr>
+          <w:b/>
+        </w:rPr>
+        <w:t xml:space="preserve">, </w:t>
+      </w:r>
+      <w:r>
+        <w:rPr>
+          <w:b/>
+        </w:rPr>
+        <w:t>May</w:t>
+      </w:r>
+      <w:r>
+        <w:rPr>
+          <w:b/>
+        </w:rPr>
+        <w:t xml:space="preserve"> 20</w:t>
+      </w:r>
+      <w:r>
+        <w:rPr>
+          <w:b/>
+        </w:rPr>
+        <w:t>24</w:t>
+      </w:r>
+    </w:p>
+    <w:p>
+      <w:pPr>
+        <w:ind w:left="360" w:hanging="360"/>
+        <w:jc w:val="both"/>
+        <w:rPr>
+          <w:i/>
+        </w:rPr>
+      </w:pPr>
+      <w:r>
+        <w:rPr>
+          <w:i/>
+        </w:rPr>
+        <w:t>Minor Fixes</w:t>
+      </w:r>
+    </w:p>
+    <w:p>
+      <w:pPr>
+        <w:ind w:left="360" w:hanging="360"/>
+        <w:jc w:val="both"/>
+        <w:rPr>
+          <w:color w:val="212121"/>
+        </w:rPr>
+      </w:pPr>
+      <w:r>
+        <w:rPr>
+          <w:color w:val="212121"/>
+        </w:rPr>
+        <w:t>Correction to the reported number of cases excluded from analysis when applying a data time range exclusion.</w:t>
+      </w:r>
+    </w:p>
+    <w:p>
+      <w:pPr>
+        <w:ind w:left="360" w:hanging="360"/>
+        <w:jc w:val="both"/>
+        <w:rPr>
+          <w:color w:val="212121"/>
+        </w:rPr>
+      </w:pPr>
+      <w:r>
+        <w:rPr>
+          <w:color w:val="212121"/>
+        </w:rPr>
+        <w:t>Correction to the translation from input date to date index when the specified time precision is less than that of a read case or control date.</w:t>
+      </w:r>
+    </w:p>
+    <w:p>
+      <w:pPr>
+        <w:ind w:left="360" w:hanging="360"/>
+        <w:jc w:val="both"/>
+        <w:rPr>
+          <w:color w:val="212121"/>
+        </w:rPr>
+      </w:pPr>
+    </w:p>
+    <w:p>
+      <w:pPr>
+        <w:ind w:left="360" w:hanging="360"/>
+        <w:jc w:val="both"/>
+        <w:rPr>
+          <w:i/>
+        </w:rPr>
+      </w:pPr>
+      <w:r>
+        <w:rPr>
+          <w:i/>
+        </w:rPr>
+        <w:t>Other Improvements</w:t>
+      </w:r>
+    </w:p>
+    <w:p>
+      <w:pPr>
+        <w:pStyle w:val="BodyTextIndent2"/>
+        <w:jc w:val="both"/>
+      </w:pPr>
+      <w:r>
+        <w:t>Summary statistics section now reports the number of nodes evaluated when restricting which tree levels are evaluated.</w:t>
+      </w:r>
+    </w:p>
+    <w:p>
+      <w:pPr>
+        <w:pStyle w:val="BodyTextIndent2"/>
+        <w:jc w:val="both"/>
+      </w:pPr>
+      <w:r>
+        <w:t>Summary statistics section now reports the number exposed, which is a user setting used in the attributable risk calculation.</w:t>
+      </w:r>
+    </w:p>
+    <w:p>
+      <w:pPr>
+        <w:pStyle w:val="BodyTextIndent2"/>
+        <w:jc w:val="both"/>
+      </w:pPr>
+      <w:r>
+        <w:t>The link to the temporal graph is in HTML output file is now a clickable link</w:t>
+      </w:r>
+      <w:r>
         <w:t>.</w:t>
       </w:r>
     </w:p>
     <w:p>
       <w:pPr>
-        <w:jc w:val="both"/>
-        <w:rPr>
-          <w:bCs/>
-        </w:rPr>
-      </w:pPr>
-    </w:p>
-    <w:p>
-      <w:pPr>
-        <w:pStyle w:val="Heading5"/>
-      </w:pPr>
-      <w:r>
-        <w:t>DETAILS</w:t>
-      </w:r>
-    </w:p>
-    <w:p>
-      <w:pPr>
         <w:ind w:left="360" w:hanging="360"/>
         <w:jc w:val="both"/>
         <w:rPr>
@@ -644,13 +782,7 @@
         <w:rPr>
           <w:b/>
         </w:rPr>
-        <w:t>2.</w:t>
-      </w:r>
-      <w:r>
-        <w:rPr>
-          <w:b/>
-        </w:rPr>
-        <w:t>2</w:t>
+        <w:t>2.2</w:t>
       </w:r>
       <w:r>
         <w:rPr>
@@ -674,13 +806,7 @@
         <w:rPr>
           <w:b/>
         </w:rPr>
-        <w:t>2</w:t>
-      </w:r>
-      <w:r>
-        <w:rPr>
-          <w:b/>
-        </w:rPr>
-        <w:t>4</w:t>
+        <w:t>24</w:t>
       </w:r>
     </w:p>
     <w:p>
@@ -868,13 +994,7 @@
         <w:rPr>
           <w:bCs/>
         </w:rPr>
-        <w:t>Poisson</w:t>
-      </w:r>
-      <w:r>
-        <w:rPr>
-          <w:bCs/>
-        </w:rPr>
-        <w:t>.</w:t>
+        <w:t>Poisson.</w:t>
       </w:r>
     </w:p>
     <w:p>
@@ -990,6 +1110,7 @@
         <w:rPr>
           <w:rFonts w:ascii="Times New Roman" w:eastAsia="Times New Roman" w:hAnsi="Times New Roman" w:cs="Times New Roman"/>
         </w:rPr>
+        <w:lastRenderedPageBreak/>
         <w:t xml:space="preserve">Improved </w:t>
       </w:r>
       <w:r>
@@ -1205,7 +1326,6 @@
         <w:rPr>
           <w:b/>
         </w:rPr>
-        <w:lastRenderedPageBreak/>
         <w:t xml:space="preserve">Version </w:t>
       </w:r>
       <w:r>
@@ -1266,7 +1386,21 @@
         <w:rPr>
           <w:color w:val="212121"/>
         </w:rPr>
-        <w:t xml:space="preserve">Correction in the reported expected, relative risk, excess cases and attributable risk for the </w:t>
+        <w:t xml:space="preserve">Correction in the reported expected, relative risk, excess </w:t>
+      </w:r>
+      <w:proofErr w:type="gramStart"/>
+      <w:r>
+        <w:rPr>
+          <w:color w:val="212121"/>
+        </w:rPr>
+        <w:t>cases</w:t>
+      </w:r>
+      <w:proofErr w:type="gramEnd"/>
+      <w:r>
+        <w:rPr>
+          <w:color w:val="212121"/>
+        </w:rPr>
+        <w:t xml:space="preserve"> and attributable risk for the </w:t>
       </w:r>
       <w:r>
         <w:rPr>
@@ -1920,6 +2054,7 @@
         <w:rPr>
           <w:bCs/>
         </w:rPr>
+        <w:lastRenderedPageBreak/>
         <w:t>M</w:t>
       </w:r>
       <w:r>
@@ -2249,7 +2384,6 @@
         <w:rPr>
           <w:bCs/>
         </w:rPr>
-        <w:lastRenderedPageBreak/>
         <w:t>Ability to restrict the scanning to only certain pre-specified levels of the tree.</w:t>
       </w:r>
     </w:p>
@@ -3058,7 +3192,6 @@
         <w:jc w:val="both"/>
       </w:pPr>
       <w:r>
-        <w:lastRenderedPageBreak/>
         <w:t>Bernoulli model</w:t>
       </w:r>
     </w:p>
@@ -3071,8 +3204,13 @@
         <w:t>Simple, pairs, triples and ordinal cuts, defined by a c</w:t>
       </w:r>
       <w:r>
-        <w:t>ut type file</w:t>
-      </w:r>
+        <w:t xml:space="preserve">ut type </w:t>
+      </w:r>
+      <w:proofErr w:type="gramStart"/>
+      <w:r>
+        <w:t>file</w:t>
+      </w:r>
+      <w:proofErr w:type="gramEnd"/>
     </w:p>
     <w:p>
       <w:pPr>
@@ -3137,8 +3275,13 @@
         <w:t>Comma separated value (CSV)</w:t>
       </w:r>
       <w:r>
-        <w:t xml:space="preserve"> results data file</w:t>
-      </w:r>
+        <w:t xml:space="preserve"> results data </w:t>
+      </w:r>
+      <w:proofErr w:type="gramStart"/>
+      <w:r>
+        <w:t>file</w:t>
+      </w:r>
+      <w:proofErr w:type="gramEnd"/>
     </w:p>
     <w:p>
       <w:pPr>
@@ -3308,15 +3451,6 @@
   </w:num>
   <w:num w:numId="2" w16cid:durableId="1260139676">
     <w:abstractNumId w:val="1"/>
-    <w:lvlOverride w:ilvl="0"/>
-    <w:lvlOverride w:ilvl="1"/>
-    <w:lvlOverride w:ilvl="2"/>
-    <w:lvlOverride w:ilvl="3"/>
-    <w:lvlOverride w:ilvl="4"/>
-    <w:lvlOverride w:ilvl="5"/>
-    <w:lvlOverride w:ilvl="6"/>
-    <w:lvlOverride w:ilvl="7"/>
-    <w:lvlOverride w:ilvl="8"/>
   </w:num>
 </w:numbering>
 </file>
@@ -3350,6 +3484,50 @@
     <w:lsdException w:name="Strong" w:qFormat="1"/>
     <w:lsdException w:name="Emphasis" w:qFormat="1"/>
     <w:lsdException w:name="Plain Text" w:uiPriority="99"/>
+    <w:lsdException w:name="Normal Table" w:semiHidden="1" w:unhideWhenUsed="1"/>
+    <w:lsdException w:name="Table Simple 1" w:semiHidden="1" w:unhideWhenUsed="1"/>
+    <w:lsdException w:name="Table Simple 2" w:semiHidden="1" w:unhideWhenUsed="1"/>
+    <w:lsdException w:name="Table Simple 3" w:semiHidden="1" w:unhideWhenUsed="1"/>
+    <w:lsdException w:name="Table Classic 1" w:semiHidden="1" w:unhideWhenUsed="1"/>
+    <w:lsdException w:name="Table Classic 2" w:semiHidden="1" w:unhideWhenUsed="1"/>
+    <w:lsdException w:name="Table Classic 3" w:semiHidden="1" w:unhideWhenUsed="1"/>
+    <w:lsdException w:name="Table Classic 4" w:semiHidden="1" w:unhideWhenUsed="1"/>
+    <w:lsdException w:name="Table Colorful 1" w:semiHidden="1" w:unhideWhenUsed="1"/>
+    <w:lsdException w:name="Table Colorful 2" w:semiHidden="1" w:unhideWhenUsed="1"/>
+    <w:lsdException w:name="Table Colorful 3" w:semiHidden="1" w:unhideWhenUsed="1"/>
+    <w:lsdException w:name="Table Columns 1" w:semiHidden="1" w:unhideWhenUsed="1"/>
+    <w:lsdException w:name="Table Columns 2" w:semiHidden="1" w:unhideWhenUsed="1"/>
+    <w:lsdException w:name="Table Columns 3" w:semiHidden="1" w:unhideWhenUsed="1"/>
+    <w:lsdException w:name="Table Columns 4" w:semiHidden="1" w:unhideWhenUsed="1"/>
+    <w:lsdException w:name="Table Columns 5" w:semiHidden="1" w:unhideWhenUsed="1"/>
+    <w:lsdException w:name="Table Grid 1" w:semiHidden="1" w:unhideWhenUsed="1"/>
+    <w:lsdException w:name="Table Grid 2" w:semiHidden="1" w:unhideWhenUsed="1"/>
+    <w:lsdException w:name="Table Grid 3" w:semiHidden="1" w:unhideWhenUsed="1"/>
+    <w:lsdException w:name="Table Grid 4" w:semiHidden="1" w:unhideWhenUsed="1"/>
+    <w:lsdException w:name="Table Grid 5" w:semiHidden="1" w:unhideWhenUsed="1"/>
+    <w:lsdException w:name="Table Grid 6" w:semiHidden="1" w:unhideWhenUsed="1"/>
+    <w:lsdException w:name="Table Grid 7" w:semiHidden="1" w:unhideWhenUsed="1"/>
+    <w:lsdException w:name="Table Grid 8" w:semiHidden="1" w:unhideWhenUsed="1"/>
+    <w:lsdException w:name="Table List 1" w:semiHidden="1" w:unhideWhenUsed="1"/>
+    <w:lsdException w:name="Table List 2" w:semiHidden="1" w:unhideWhenUsed="1"/>
+    <w:lsdException w:name="Table List 3" w:semiHidden="1" w:unhideWhenUsed="1"/>
+    <w:lsdException w:name="Table List 4" w:semiHidden="1" w:unhideWhenUsed="1"/>
+    <w:lsdException w:name="Table List 5" w:semiHidden="1" w:unhideWhenUsed="1"/>
+    <w:lsdException w:name="Table List 6" w:semiHidden="1" w:unhideWhenUsed="1"/>
+    <w:lsdException w:name="Table List 7" w:semiHidden="1" w:unhideWhenUsed="1"/>
+    <w:lsdException w:name="Table List 8" w:semiHidden="1" w:unhideWhenUsed="1"/>
+    <w:lsdException w:name="Table 3D effects 1" w:semiHidden="1" w:unhideWhenUsed="1"/>
+    <w:lsdException w:name="Table 3D effects 2" w:semiHidden="1" w:unhideWhenUsed="1"/>
+    <w:lsdException w:name="Table 3D effects 3" w:semiHidden="1" w:unhideWhenUsed="1"/>
+    <w:lsdException w:name="Table Contemporary" w:semiHidden="1" w:unhideWhenUsed="1"/>
+    <w:lsdException w:name="Table Elegant" w:semiHidden="1" w:unhideWhenUsed="1"/>
+    <w:lsdException w:name="Table Professional" w:semiHidden="1" w:unhideWhenUsed="1"/>
+    <w:lsdException w:name="Table Subtle 1" w:semiHidden="1" w:unhideWhenUsed="1"/>
+    <w:lsdException w:name="Table Subtle 2" w:semiHidden="1" w:unhideWhenUsed="1"/>
+    <w:lsdException w:name="Table Web 1" w:semiHidden="1" w:unhideWhenUsed="1"/>
+    <w:lsdException w:name="Table Web 2" w:semiHidden="1" w:unhideWhenUsed="1"/>
+    <w:lsdException w:name="Table Web 3" w:semiHidden="1" w:unhideWhenUsed="1"/>
+    <w:lsdException w:name="Table Theme" w:semiHidden="1" w:unhideWhenUsed="1"/>
     <w:lsdException w:name="Placeholder Text" w:semiHidden="1" w:uiPriority="99"/>
     <w:lsdException w:name="No Spacing" w:uiPriority="1" w:qFormat="1"/>
     <w:lsdException w:name="Light Shading" w:uiPriority="60"/>
@@ -3655,11 +3833,15 @@
   </w:style>
   <w:style w:type="character" w:default="1" w:styleId="DefaultParagraphFont">
     <w:name w:val="Default Paragraph Font"/>
+    <w:uiPriority w:val="1"/>
     <w:semiHidden/>
+    <w:unhideWhenUsed/>
   </w:style>
   <w:style w:type="table" w:default="1" w:styleId="TableNormal">
     <w:name w:val="Normal Table"/>
+    <w:uiPriority w:val="99"/>
     <w:semiHidden/>
+    <w:unhideWhenUsed/>
     <w:tblPr>
       <w:tblInd w:w="0" w:type="dxa"/>
       <w:tblCellMar>
@@ -3672,7 +3854,9 @@
   </w:style>
   <w:style w:type="numbering" w:default="1" w:styleId="NoList">
     <w:name w:val="No List"/>
+    <w:uiPriority w:val="99"/>
     <w:semiHidden/>
+    <w:unhideWhenUsed/>
   </w:style>
   <w:style w:type="paragraph" w:styleId="BodyTextIndent">
     <w:name w:val="Body Text Indent"/>

</xml_diff>

<commit_message>
#234 - preparing for release branch
</commit_message>
<xml_diff>
--- a/documents/VersionHistory.docx
+++ b/documents/VersionHistory.docx
@@ -588,6 +588,64 @@
     </w:p>
     <w:p>
       <w:pPr>
+        <w:ind w:left="720" w:right="-180" w:hanging="720"/>
+        <w:jc w:val="both"/>
+        <w:rPr>
+          <w:bCs/>
+        </w:rPr>
+      </w:pPr>
+      <w:r>
+        <w:t>20</w:t>
+      </w:r>
+      <w:r>
+        <w:t>25</w:t>
+      </w:r>
+      <w:r>
+        <w:rPr>
+          <w:b/>
+        </w:rPr>
+        <w:tab/>
+        <w:t xml:space="preserve">Version </w:t>
+      </w:r>
+      <w:r>
+        <w:rPr>
+          <w:b/>
+        </w:rPr>
+        <w:t>2.3</w:t>
+      </w:r>
+      <w:r>
+        <w:rPr>
+          <w:b/>
+        </w:rPr>
+        <w:t>:</w:t>
+      </w:r>
+      <w:r>
+        <w:rPr>
+          <w:bCs/>
+        </w:rPr>
+        <w:t xml:space="preserve"> </w:t>
+      </w:r>
+      <w:r>
+        <w:rPr>
+          <w:bCs/>
+        </w:rPr>
+        <w:t xml:space="preserve">Variable case probability, </w:t>
+      </w:r>
+      <w:r>
+        <w:rPr>
+          <w:bCs/>
+        </w:rPr>
+        <w:t>nodes not evaluated</w:t>
+      </w:r>
+      <w:r>
+        <w:rPr>
+          <w:bCs/>
+        </w:rPr>
+        <w:t>.</w:t>
+      </w:r>
+    </w:p>
+    <w:p>
+      <w:pPr>
         <w:jc w:val="both"/>
         <w:rPr>
           <w:bCs/>
@@ -600,6 +658,297 @@
       </w:pPr>
       <w:r>
         <w:t>DETAILS</w:t>
+      </w:r>
+    </w:p>
+    <w:p>
+      <w:pPr>
+        <w:ind w:left="360" w:hanging="360"/>
+        <w:jc w:val="both"/>
+        <w:rPr>
+          <w:b/>
+        </w:rPr>
+      </w:pPr>
+    </w:p>
+    <w:p>
+      <w:pPr>
+        <w:ind w:left="360" w:hanging="360"/>
+        <w:jc w:val="both"/>
+        <w:rPr>
+          <w:b/>
+        </w:rPr>
+      </w:pPr>
+      <w:r>
+        <w:rPr>
+          <w:b/>
+        </w:rPr>
+        <w:t xml:space="preserve">Version </w:t>
+      </w:r>
+      <w:r>
+        <w:rPr>
+          <w:b/>
+        </w:rPr>
+        <w:t>2.3</w:t>
+      </w:r>
+      <w:r>
+        <w:rPr>
+          <w:b/>
+        </w:rPr>
+        <w:t xml:space="preserve">, </w:t>
+      </w:r>
+      <w:r>
+        <w:rPr>
+          <w:b/>
+        </w:rPr>
+        <w:t>January</w:t>
+      </w:r>
+      <w:r>
+        <w:rPr>
+          <w:b/>
+        </w:rPr>
+        <w:t xml:space="preserve"> 20</w:t>
+      </w:r>
+      <w:r>
+        <w:rPr>
+          <w:b/>
+        </w:rPr>
+        <w:t>25</w:t>
+      </w:r>
+    </w:p>
+    <w:p>
+      <w:pPr>
+        <w:jc w:val="both"/>
+        <w:rPr>
+          <w:i/>
+        </w:rPr>
+      </w:pPr>
+      <w:r>
+        <w:rPr>
+          <w:i/>
+        </w:rPr>
+        <w:t>New Analytical Features</w:t>
+      </w:r>
+    </w:p>
+    <w:p>
+      <w:pPr>
+        <w:pStyle w:val="BodyTextIndent2"/>
+        <w:jc w:val="both"/>
+        <w:rPr>
+          <w:bCs/>
+        </w:rPr>
+      </w:pPr>
+      <w:r>
+        <w:rPr>
+          <w:color w:val="333333"/>
+          <w:shd w:val="clear" w:color="auto" w:fill="FFFFFF"/>
+        </w:rPr>
+        <w:t>Add</w:t>
+      </w:r>
+      <w:r>
+        <w:rPr>
+          <w:color w:val="333333"/>
+          <w:shd w:val="clear" w:color="auto" w:fill="FFFFFF"/>
+        </w:rPr>
+        <w:t>ed</w:t>
+      </w:r>
+      <w:r>
+        <w:rPr>
+          <w:color w:val="333333"/>
+          <w:shd w:val="clear" w:color="auto" w:fill="FFFFFF"/>
+        </w:rPr>
+        <w:t xml:space="preserve"> a new tree-based scan statistic enhancement to the existing Bernoulli tree-based scan statistic that allows for a variable probability to be used (rather than a fixed, user-specified probability)</w:t>
+      </w:r>
+      <w:r>
+        <w:rPr>
+          <w:bCs/>
+        </w:rPr>
+        <w:t>.</w:t>
+      </w:r>
+    </w:p>
+    <w:p>
+      <w:pPr>
+        <w:pStyle w:val="BodyTextIndent2"/>
+        <w:jc w:val="both"/>
+      </w:pPr>
+      <w:r>
+        <w:t xml:space="preserve">Added an </w:t>
+      </w:r>
+      <w:r>
+        <w:t xml:space="preserve">alternative to skipping levels in tree with </w:t>
+      </w:r>
+      <w:r>
+        <w:t xml:space="preserve">the </w:t>
+      </w:r>
+      <w:r>
+        <w:t>'</w:t>
+      </w:r>
+      <w:r>
+        <w:t>Tree Levels' option</w:t>
+      </w:r>
+      <w:r>
+        <w:t>. Now specific nodes in the tree can be marked as not evaluated through exact or wildcard naming in a new input file.</w:t>
+      </w:r>
+    </w:p>
+    <w:p>
+      <w:pPr>
+        <w:pStyle w:val="BodyTextIndent2"/>
+        <w:jc w:val="both"/>
+        <w:rPr>
+          <w:bCs/>
+        </w:rPr>
+      </w:pPr>
+    </w:p>
+    <w:p>
+      <w:pPr>
+        <w:ind w:left="360" w:hanging="360"/>
+        <w:jc w:val="both"/>
+        <w:rPr>
+          <w:i/>
+        </w:rPr>
+      </w:pPr>
+      <w:r>
+        <w:rPr>
+          <w:i/>
+        </w:rPr>
+        <w:t>Other Improvements</w:t>
+      </w:r>
+    </w:p>
+    <w:p>
+      <w:pPr>
+        <w:pStyle w:val="BodyTextIndent2"/>
+        <w:jc w:val="both"/>
+      </w:pPr>
+      <w:r>
+        <w:t xml:space="preserve">For temporal graphs depicting detected clusters, it now reports the percentage of the cases in the cluster </w:t>
+      </w:r>
+      <w:r>
+        <w:t>branch</w:t>
+      </w:r>
+      <w:r>
+        <w:t xml:space="preserve"> that are also in the temporal cluster window, while comparing that percentage to outside the cluster.</w:t>
+      </w:r>
+    </w:p>
+    <w:p>
+      <w:pPr>
+        <w:pStyle w:val="BodyTextIndent2"/>
+        <w:jc w:val="both"/>
+      </w:pPr>
+      <w:r>
+        <w:t>Updated table in main results output</w:t>
+      </w:r>
+      <w:r>
+        <w:t xml:space="preserve"> in HTML format</w:t>
+      </w:r>
+      <w:r>
+        <w:t xml:space="preserve"> to include child nodes which have cases on the node but not necessarily in cluster window.</w:t>
+      </w:r>
+    </w:p>
+    <w:p>
+      <w:pPr>
+        <w:pStyle w:val="BodyTextIndent2"/>
+        <w:jc w:val="both"/>
+      </w:pPr>
+      <w:r>
+        <w:t>Created a new section in main result files to detail path to user requested additional output files.</w:t>
+      </w:r>
+    </w:p>
+    <w:p>
+      <w:pPr>
+        <w:pStyle w:val="BodyTextIndent2"/>
+        <w:jc w:val="both"/>
+      </w:pPr>
+      <w:r>
+        <w:t>Global event probability for Bernoulli tree-based scan statistic can now be entered as a decimal value.</w:t>
+      </w:r>
+    </w:p>
+    <w:p>
+      <w:pPr>
+        <w:pStyle w:val="BodyTextIndent2"/>
+        <w:jc w:val="both"/>
+        <w:rPr>
+          <w:bCs/>
+        </w:rPr>
+      </w:pPr>
+    </w:p>
+    <w:p>
+      <w:pPr>
+        <w:ind w:left="360" w:hanging="360"/>
+        <w:jc w:val="both"/>
+        <w:rPr>
+          <w:i/>
+        </w:rPr>
+      </w:pPr>
+      <w:r>
+        <w:rPr>
+          <w:i/>
+        </w:rPr>
+        <w:t>Minor Fixes</w:t>
+      </w:r>
+    </w:p>
+    <w:p>
+      <w:pPr>
+        <w:ind w:left="360" w:hanging="360"/>
+        <w:jc w:val="both"/>
+        <w:rPr>
+          <w:color w:val="212121"/>
+        </w:rPr>
+      </w:pPr>
+      <w:r>
+        <w:rPr>
+          <w:color w:val="212121"/>
+        </w:rPr>
+        <w:t xml:space="preserve">Corrected HTML/JavaScript in temporal graphical output to </w:t>
+      </w:r>
+      <w:r>
+        <w:rPr>
+          <w:color w:val="212121"/>
+        </w:rPr>
+        <w:t>correct the</w:t>
+      </w:r>
+      <w:r>
+        <w:rPr>
+          <w:color w:val="212121"/>
+        </w:rPr>
+        <w:t xml:space="preserve"> </w:t>
+      </w:r>
+      <w:r>
+        <w:rPr>
+          <w:color w:val="212121"/>
+        </w:rPr>
+        <w:t xml:space="preserve">inability to </w:t>
+      </w:r>
+      <w:r>
+        <w:rPr>
+          <w:color w:val="212121"/>
+        </w:rPr>
+        <w:t>export.</w:t>
+      </w:r>
+    </w:p>
+    <w:p>
+      <w:pPr>
+        <w:ind w:left="360" w:hanging="360"/>
+        <w:jc w:val="both"/>
+        <w:rPr>
+          <w:color w:val="333333"/>
+          <w:shd w:val="clear" w:color="auto" w:fill="FFFFFF"/>
+        </w:rPr>
+      </w:pPr>
+      <w:r>
+        <w:rPr>
+          <w:color w:val="212121"/>
+        </w:rPr>
+        <w:t>Improved te</w:t>
+      </w:r>
+      <w:r>
+        <w:rPr>
+          <w:color w:val="212121"/>
+        </w:rPr>
+        <w:t>x</w:t>
+      </w:r>
+      <w:r>
+        <w:rPr>
+          <w:color w:val="212121"/>
+        </w:rPr>
+        <w:t>t wrapping in the main output file in text format.</w:t>
       </w:r>
     </w:p>
     <w:p>
@@ -1110,7 +1459,6 @@
         <w:rPr>
           <w:rFonts w:ascii="Times New Roman" w:eastAsia="Times New Roman" w:hAnsi="Times New Roman" w:cs="Times New Roman"/>
         </w:rPr>
-        <w:lastRenderedPageBreak/>
         <w:t xml:space="preserve">Improved </w:t>
       </w:r>
       <w:r>
@@ -1386,21 +1734,7 @@
         <w:rPr>
           <w:color w:val="212121"/>
         </w:rPr>
-        <w:t xml:space="preserve">Correction in the reported expected, relative risk, excess </w:t>
-      </w:r>
-      <w:proofErr w:type="gramStart"/>
-      <w:r>
-        <w:rPr>
-          <w:color w:val="212121"/>
-        </w:rPr>
-        <w:t>cases</w:t>
-      </w:r>
-      <w:proofErr w:type="gramEnd"/>
-      <w:r>
-        <w:rPr>
-          <w:color w:val="212121"/>
-        </w:rPr>
-        <w:t xml:space="preserve"> and attributable risk for the </w:t>
+        <w:t xml:space="preserve">Correction in the reported expected, relative risk, excess cases and attributable risk for the </w:t>
       </w:r>
       <w:r>
         <w:rPr>
@@ -2054,7 +2388,6 @@
         <w:rPr>
           <w:bCs/>
         </w:rPr>
-        <w:lastRenderedPageBreak/>
         <w:t>M</w:t>
       </w:r>
       <w:r>
@@ -3204,13 +3537,8 @@
         <w:t>Simple, pairs, triples and ordinal cuts, defined by a c</w:t>
       </w:r>
       <w:r>
-        <w:t xml:space="preserve">ut type </w:t>
-      </w:r>
-      <w:proofErr w:type="gramStart"/>
-      <w:r>
-        <w:t>file</w:t>
-      </w:r>
-      <w:proofErr w:type="gramEnd"/>
+        <w:t>ut type file</w:t>
+      </w:r>
     </w:p>
     <w:p>
       <w:pPr>
@@ -3275,13 +3603,8 @@
         <w:t>Comma separated value (CSV)</w:t>
       </w:r>
       <w:r>
-        <w:t xml:space="preserve"> results data </w:t>
-      </w:r>
-      <w:proofErr w:type="gramStart"/>
-      <w:r>
-        <w:t>file</w:t>
-      </w:r>
-      <w:proofErr w:type="gramEnd"/>
+        <w:t xml:space="preserve"> results data file</w:t>
+      </w:r>
     </w:p>
     <w:p>
       <w:pPr>
@@ -3752,7 +4075,7 @@
   <w:style w:type="paragraph" w:default="1" w:styleId="Normal">
     <w:name w:val="Normal"/>
     <w:qFormat/>
-    <w:rsid w:val="00B44CDF"/>
+    <w:rsid w:val="00D73EAA"/>
     <w:rPr>
       <w:sz w:val="24"/>
       <w:szCs w:val="24"/>

</xml_diff>